<commit_message>
updated about me cover letter
</commit_message>
<xml_diff>
--- a/Support/CoverLetter.docx
+++ b/Support/CoverLetter.docx
@@ -60,6 +60,17 @@
       </w:r>
       <w:r>
         <w:t xml:space="preserve"> most employers.</w:t>
+      </w:r>
+    </w:p>
+    <w:p>
+      <w:pPr>
+        <w:ind w:firstLine="720"/>
+      </w:pPr>
+      <w:r>
+        <w:t>This collaboration project with the team has also been a great time to sharpen my communicational skills and show what kind of team member that I’d like to become. Within our meetings, I</w:t>
+      </w:r>
+      <w:r>
+        <w:t xml:space="preserve"> keep my topics as short as possible and to the point. While outside the meetings, the communication shifts to a lighthearted and fun demeanor and asking for help or input when needed.</w:t>
       </w:r>
     </w:p>
     <w:p>

</xml_diff>